<commit_message>
BUGS fix and addition of console to word and ppt
</commit_message>
<xml_diff>
--- a/Ex00/HW0.docx
+++ b/Ex00/HW0.docx
@@ -26,20 +26,52 @@
           <w:rFonts w:hint="cs"/>
           <w:rtl/>
         </w:rPr>
-        <w:t>- שחר לנגבהיים 066679580</w:t>
-      </w:r>
-      <w:r>
-        <w:rPr>
-          <w:rtl/>
-        </w:rPr>
-        <w:br/>
-      </w:r>
-      <w:r>
-        <w:rPr>
-          <w:rFonts w:hint="cs"/>
-          <w:rtl/>
-        </w:rPr>
-        <w:t xml:space="preserve">- קרן אור ברקרז </w:t>
+        <w:t xml:space="preserve">- שחר </w:t>
+      </w:r>
+      <w:proofErr w:type="spellStart"/>
+      <w:r>
+        <w:rPr>
+          <w:rFonts w:hint="cs"/>
+          <w:rtl/>
+        </w:rPr>
+        <w:t>לנגבהיים</w:t>
+      </w:r>
+      <w:proofErr w:type="spellEnd"/>
+      <w:r>
+        <w:rPr>
+          <w:rFonts w:hint="cs"/>
+          <w:rtl/>
+        </w:rPr>
+        <w:t xml:space="preserve"> 066679580</w:t>
+      </w:r>
+      <w:r>
+        <w:rPr>
+          <w:rtl/>
+        </w:rPr>
+        <w:br/>
+      </w:r>
+      <w:r>
+        <w:rPr>
+          <w:rFonts w:hint="cs"/>
+          <w:rtl/>
+        </w:rPr>
+        <w:t xml:space="preserve">- קרן אור </w:t>
+      </w:r>
+      <w:proofErr w:type="spellStart"/>
+      <w:r>
+        <w:rPr>
+          <w:rFonts w:hint="cs"/>
+          <w:rtl/>
+        </w:rPr>
+        <w:t>ברקרס</w:t>
+      </w:r>
+      <w:proofErr w:type="spellEnd"/>
+      <w:r>
+        <w:rPr>
+          <w:rFonts w:hint="cs"/>
+          <w:rtl/>
+        </w:rPr>
+        <w:t xml:space="preserve"> 043464072</w:t>
       </w:r>
       <w:r>
         <w:rPr>
@@ -93,7 +125,15 @@
         <w:br/>
       </w:r>
       <w:r>
-        <w:t>Vehicle (IVehicle)</w:t>
+        <w:t>Vehicle (</w:t>
+      </w:r>
+      <w:proofErr w:type="spellStart"/>
+      <w:r>
+        <w:t>IVehicle</w:t>
+      </w:r>
+      <w:proofErr w:type="spellEnd"/>
+      <w:r>
+        <w:t>)</w:t>
       </w:r>
       <w:r>
         <w:rPr>
@@ -122,7 +162,15 @@
         <w:br/>
       </w:r>
       <w:r>
-        <w:t>Car (Icar)</w:t>
+        <w:t>Car (</w:t>
+      </w:r>
+      <w:proofErr w:type="spellStart"/>
+      <w:r>
+        <w:t>Icar</w:t>
+      </w:r>
+      <w:proofErr w:type="spellEnd"/>
+      <w:r>
+        <w:t>)</w:t>
       </w:r>
       <w:r>
         <w:rPr>
@@ -150,9 +198,11 @@
         </w:rPr>
         <w:br/>
       </w:r>
+      <w:proofErr w:type="spellStart"/>
       <w:r>
         <w:t>IRegularVehicle</w:t>
       </w:r>
+      <w:proofErr w:type="spellEnd"/>
       <w:r>
         <w:rPr>
           <w:rFonts w:hint="cs"/>
@@ -179,9 +229,11 @@
         </w:rPr>
         <w:br/>
       </w:r>
+      <w:proofErr w:type="spellStart"/>
       <w:r>
         <w:t>IElectricVehicle</w:t>
       </w:r>
+      <w:proofErr w:type="spellEnd"/>
       <w:r>
         <w:rPr>
           <w:rFonts w:hint="cs"/>
@@ -208,8 +260,17 @@
         </w:rPr>
         <w:br/>
       </w:r>
-      <w:r>
-        <w:t>RegularCar (IRegular</w:t>
+      <w:proofErr w:type="spellStart"/>
+      <w:r>
+        <w:t>RegularCar</w:t>
+      </w:r>
+      <w:proofErr w:type="spellEnd"/>
+      <w:r>
+        <w:t xml:space="preserve"> (</w:t>
+      </w:r>
+      <w:proofErr w:type="spellStart"/>
+      <w:r>
+        <w:t>IRegular</w:t>
       </w:r>
       <w:r>
         <w:rPr>
@@ -218,7 +279,11 @@
         <w:t>C</w:t>
       </w:r>
       <w:r>
-        <w:t>ar)</w:t>
+        <w:t>ar</w:t>
+      </w:r>
+      <w:proofErr w:type="spellEnd"/>
+      <w:r>
+        <w:t>)</w:t>
       </w:r>
       <w:r>
         <w:rPr>
@@ -246,8 +311,21 @@
         </w:rPr>
         <w:br/>
       </w:r>
-      <w:r>
-        <w:t>ElectricCar (IElectricCar)</w:t>
+      <w:proofErr w:type="spellStart"/>
+      <w:r>
+        <w:t>ElectricCar</w:t>
+      </w:r>
+      <w:proofErr w:type="spellEnd"/>
+      <w:r>
+        <w:t xml:space="preserve"> (</w:t>
+      </w:r>
+      <w:proofErr w:type="spellStart"/>
+      <w:r>
+        <w:t>IElectricCar</w:t>
+      </w:r>
+      <w:proofErr w:type="spellEnd"/>
+      <w:r>
+        <w:t>)</w:t>
       </w:r>
       <w:r>
         <w:rPr>
@@ -276,7 +354,15 @@
         <w:br/>
       </w:r>
       <w:r>
-        <w:t>Motorcycle (IMotorcycle)</w:t>
+        <w:t>Motorcycle (</w:t>
+      </w:r>
+      <w:proofErr w:type="spellStart"/>
+      <w:r>
+        <w:t>IMotorcycle</w:t>
+      </w:r>
+      <w:proofErr w:type="spellEnd"/>
+      <w:r>
+        <w:t>)</w:t>
       </w:r>
       <w:r>
         <w:rPr>
@@ -304,6 +390,7 @@
         </w:rPr>
         <w:br/>
       </w:r>
+      <w:proofErr w:type="spellStart"/>
       <w:r>
         <w:rPr>
           <w:rFonts w:hint="cs"/>
@@ -311,7 +398,19 @@
         <w:t>R</w:t>
       </w:r>
       <w:r>
-        <w:t>egularMotorcycle (IRegularMotorcycle)</w:t>
+        <w:t>egularMotorcycle</w:t>
+      </w:r>
+      <w:proofErr w:type="spellEnd"/>
+      <w:r>
+        <w:t xml:space="preserve"> (</w:t>
+      </w:r>
+      <w:proofErr w:type="spellStart"/>
+      <w:r>
+        <w:t>IRegularMotorcycle</w:t>
+      </w:r>
+      <w:proofErr w:type="spellEnd"/>
+      <w:r>
+        <w:t>)</w:t>
       </w:r>
       <w:r>
         <w:rPr>
@@ -339,8 +438,21 @@
         </w:rPr>
         <w:br/>
       </w:r>
-      <w:r>
-        <w:t>ElectricMotorcycle (IElectricMotorcycle)</w:t>
+      <w:proofErr w:type="spellStart"/>
+      <w:r>
+        <w:t>ElectricMotorcycle</w:t>
+      </w:r>
+      <w:proofErr w:type="spellEnd"/>
+      <w:r>
+        <w:t xml:space="preserve"> (</w:t>
+      </w:r>
+      <w:proofErr w:type="spellStart"/>
+      <w:r>
+        <w:t>IElectricMotorcycle</w:t>
+      </w:r>
+      <w:proofErr w:type="spellEnd"/>
+      <w:r>
+        <w:t>)</w:t>
       </w:r>
       <w:r>
         <w:rPr>
@@ -369,7 +481,15 @@
         <w:br/>
       </w:r>
       <w:r>
-        <w:t>Truck (ITruck)</w:t>
+        <w:t>Truck (</w:t>
+      </w:r>
+      <w:proofErr w:type="spellStart"/>
+      <w:r>
+        <w:t>ITruck</w:t>
+      </w:r>
+      <w:proofErr w:type="spellEnd"/>
+      <w:r>
+        <w:t>)</w:t>
       </w:r>
       <w:r>
         <w:rPr>
@@ -474,9 +594,11 @@
         </w:rPr>
         <w:br/>
       </w:r>
+      <w:proofErr w:type="spellStart"/>
       <w:r>
         <w:t>GasEngine</w:t>
       </w:r>
+      <w:proofErr w:type="spellEnd"/>
       <w:r>
         <w:rPr>
           <w:rFonts w:hint="cs"/>
@@ -503,9 +625,11 @@
         </w:rPr>
         <w:br/>
       </w:r>
+      <w:proofErr w:type="spellStart"/>
       <w:r>
         <w:t>ElectricEngine</w:t>
       </w:r>
+      <w:proofErr w:type="spellEnd"/>
       <w:r>
         <w:rPr>
           <w:rFonts w:hint="cs"/>
@@ -551,9 +675,11 @@
         </w:rPr>
         <w:br/>
       </w:r>
+      <w:proofErr w:type="spellStart"/>
       <w:r>
         <w:t>VechileMaker</w:t>
       </w:r>
+      <w:proofErr w:type="spellEnd"/>
       <w:r>
         <w:rPr>
           <w:rFonts w:hint="cs"/>
@@ -574,6 +700,7 @@
         </w:rPr>
         <w:t xml:space="preserve"> המחלקה שעוטפת את בנאי כלי הרכב ומכילה את כל הקבועים לבניית כלי רכב. </w:t>
       </w:r>
+      <w:proofErr w:type="spellStart"/>
       <w:r>
         <w:rPr>
           <w:rFonts w:hint="cs"/>
@@ -583,6 +710,7 @@
       <w:r>
         <w:t>arageEntry</w:t>
       </w:r>
+      <w:proofErr w:type="spellEnd"/>
       <w:r>
         <w:rPr>
           <w:rFonts w:hint="cs"/>
@@ -637,36 +765,63 @@
           <w:rFonts w:hint="cs"/>
           <w:rtl/>
         </w:rPr>
-        <w:t xml:space="preserve">המחלקה שמייצגת את המוסך. שומרת בתוכה את כלי הרכב שבמוסך ועונה על שאילתות הקונסולה. </w:t>
-      </w:r>
-      <w:r>
-        <w:rPr>
-          <w:rtl/>
-        </w:rPr>
-        <w:br/>
-      </w:r>
-      <w:r>
-        <w:rPr>
-          <w:rtl/>
-        </w:rPr>
-        <w:br/>
-      </w:r>
-      <w:r>
-        <w:rPr>
-          <w:rFonts w:hint="cs"/>
-          <w:rtl/>
-        </w:rPr>
-        <w:t>אנומרטורים:</w:t>
-      </w:r>
-      <w:r>
-        <w:rPr>
-          <w:rtl/>
-        </w:rPr>
-        <w:br/>
-      </w:r>
+        <w:t xml:space="preserve">המחלקה שמייצגת את המוסך. שומרת בתוכה את כלי הרכב שבמוסך ועונה על שאילתות </w:t>
+      </w:r>
+      <w:proofErr w:type="spellStart"/>
+      <w:r>
+        <w:rPr>
+          <w:rFonts w:hint="cs"/>
+          <w:rtl/>
+        </w:rPr>
+        <w:t>הקונסולה</w:t>
+      </w:r>
+      <w:proofErr w:type="spellEnd"/>
+      <w:r>
+        <w:rPr>
+          <w:rFonts w:hint="cs"/>
+          <w:rtl/>
+        </w:rPr>
+        <w:t xml:space="preserve">. </w:t>
+      </w:r>
+      <w:r>
+        <w:rPr>
+          <w:rtl/>
+        </w:rPr>
+        <w:br/>
+      </w:r>
+      <w:r>
+        <w:rPr>
+          <w:rtl/>
+        </w:rPr>
+        <w:br/>
+      </w:r>
+      <w:proofErr w:type="spellStart"/>
+      <w:r>
+        <w:rPr>
+          <w:rFonts w:hint="cs"/>
+          <w:rtl/>
+        </w:rPr>
+        <w:t>אנומרטורים</w:t>
+      </w:r>
+      <w:proofErr w:type="spellEnd"/>
+      <w:r>
+        <w:rPr>
+          <w:rFonts w:hint="cs"/>
+          <w:rtl/>
+        </w:rPr>
+        <w:t>:</w:t>
+      </w:r>
+      <w:r>
+        <w:rPr>
+          <w:rtl/>
+        </w:rPr>
+        <w:br/>
+      </w:r>
+      <w:proofErr w:type="spellStart"/>
       <w:r>
         <w:t>eVehicleState</w:t>
       </w:r>
+      <w:proofErr w:type="spellEnd"/>
       <w:r>
         <w:rPr>
           <w:rFonts w:hint="cs"/>
@@ -693,38 +848,62 @@
         </w:rPr>
         <w:br/>
       </w:r>
+      <w:proofErr w:type="spellStart"/>
+      <w:proofErr w:type="gramStart"/>
       <w:r>
         <w:t>eFuelType</w:t>
       </w:r>
-      <w:r>
-        <w:rPr>
-          <w:rFonts w:hint="cs"/>
-          <w:rtl/>
-        </w:rPr>
-        <w:t xml:space="preserve"> </w:t>
-      </w:r>
-      <w:r>
-        <w:rPr>
-          <w:rtl/>
-        </w:rPr>
-        <w:t>–</w:t>
-      </w:r>
-      <w:r>
-        <w:rPr>
-          <w:rFonts w:hint="cs"/>
-          <w:rtl/>
-        </w:rPr>
-        <w:t xml:space="preserve"> סוג הדלק בו מנוע דלק מסויים משתמש.</w:t>
-      </w:r>
-      <w:r>
-        <w:rPr>
-          <w:rtl/>
-        </w:rPr>
-        <w:br/>
-      </w:r>
+      <w:proofErr w:type="spellEnd"/>
+      <w:proofErr w:type="gramEnd"/>
+      <w:r>
+        <w:rPr>
+          <w:rFonts w:hint="cs"/>
+          <w:rtl/>
+        </w:rPr>
+        <w:t xml:space="preserve"> </w:t>
+      </w:r>
+      <w:r>
+        <w:rPr>
+          <w:rtl/>
+        </w:rPr>
+        <w:t>–</w:t>
+      </w:r>
+      <w:r>
+        <w:rPr>
+          <w:rFonts w:hint="cs"/>
+          <w:rtl/>
+        </w:rPr>
+        <w:t xml:space="preserve"> סוג הדלק בו מנוע דלק </w:t>
+      </w:r>
+      <w:proofErr w:type="spellStart"/>
+      <w:r>
+        <w:rPr>
+          <w:rFonts w:hint="cs"/>
+          <w:rtl/>
+        </w:rPr>
+        <w:t>מסויים</w:t>
+      </w:r>
+      <w:proofErr w:type="spellEnd"/>
+      <w:r>
+        <w:rPr>
+          <w:rFonts w:hint="cs"/>
+          <w:rtl/>
+        </w:rPr>
+        <w:t xml:space="preserve"> משתמש.</w:t>
+      </w:r>
+      <w:r>
+        <w:rPr>
+          <w:rtl/>
+        </w:rPr>
+        <w:br/>
+      </w:r>
+      <w:proofErr w:type="spellStart"/>
+      <w:proofErr w:type="gramStart"/>
       <w:r>
         <w:t>eLicense</w:t>
       </w:r>
+      <w:proofErr w:type="spellEnd"/>
+      <w:proofErr w:type="gramEnd"/>
       <w:r>
         <w:rPr>
           <w:rFonts w:hint="cs"/>
@@ -751,9 +930,13 @@
         </w:rPr>
         <w:br/>
       </w:r>
+      <w:proofErr w:type="spellStart"/>
+      <w:proofErr w:type="gramStart"/>
       <w:r>
         <w:t>eColor</w:t>
       </w:r>
+      <w:proofErr w:type="spellEnd"/>
+      <w:proofErr w:type="gramEnd"/>
       <w:r>
         <w:rPr>
           <w:rFonts w:hint="cs"/>
@@ -799,9 +982,11 @@
         </w:rPr>
         <w:br/>
       </w:r>
+      <w:proofErr w:type="spellStart"/>
       <w:r>
         <w:t>ValueOutOfRangeException</w:t>
       </w:r>
+      <w:proofErr w:type="spellEnd"/>
       <w:r>
         <w:rPr>
           <w:rFonts w:hint="cs"/>
@@ -850,31 +1035,6 @@
           <w:rtl/>
         </w:rPr>
         <w:t xml:space="preserve"> מתודות הרחבה למחלקות בסיסיות של השפה, לצרכי נוחות.</w:t>
-      </w:r>
-      <w:r>
-        <w:rPr>
-          <w:rtl/>
-        </w:rPr>
-        <w:br/>
-      </w:r>
-      <w:r>
-        <w:rPr>
-          <w:rtl/>
-        </w:rPr>
-        <w:br/>
-      </w:r>
-      <w:r>
-        <w:rPr>
-          <w:rFonts w:hint="cs"/>
-          <w:rtl/>
-        </w:rPr>
-        <w:t>בקונסולה:</w:t>
-      </w:r>
-      <w:r>
-        <w:rPr>
-          <w:rtl/>
-        </w:rPr>
-        <w:br/>
       </w:r>
       <w:r>
         <w:rPr>
@@ -913,18 +1073,573 @@
     <w:p>
       <w:pPr>
         <w:rPr>
-          <w:rFonts w:hint="cs"/>
           <w:rtl/>
         </w:rPr>
       </w:pPr>
-      <w:bookmarkStart w:id="0" w:name="_GoBack"/>
+    </w:p>
+    <w:p>
+      <w:pPr>
+        <w:rPr>
+          <w:rtl/>
+        </w:rPr>
+      </w:pPr>
+    </w:p>
+    <w:p>
+      <w:pPr>
+        <w:rPr>
+          <w:rtl/>
+        </w:rPr>
+      </w:pPr>
+      <w:r>
+        <w:rPr>
+          <w:rFonts w:hint="cs"/>
+          <w:rtl/>
+        </w:rPr>
+        <w:lastRenderedPageBreak/>
+        <w:t>בקונסולה:</w:t>
+      </w:r>
+    </w:p>
+    <w:p>
+      <w:proofErr w:type="spellStart"/>
+      <w:r>
+        <w:t>ConsoleAppPage</w:t>
+      </w:r>
+      <w:proofErr w:type="spellEnd"/>
+      <w:r>
+        <w:rPr>
+          <w:rFonts w:hint="cs"/>
+          <w:rtl/>
+        </w:rPr>
+        <w:t xml:space="preserve"> </w:t>
+      </w:r>
+      <w:r>
+        <w:rPr>
+          <w:rtl/>
+        </w:rPr>
+        <w:t>–</w:t>
+      </w:r>
+      <w:r>
+        <w:rPr>
+          <w:rFonts w:hint="cs"/>
+          <w:rtl/>
+        </w:rPr>
+        <w:t xml:space="preserve"> מחלקה אבסטרקטית שמייצגת דף/מסך באפליקציית </w:t>
+      </w:r>
+      <w:proofErr w:type="spellStart"/>
+      <w:r>
+        <w:rPr>
+          <w:rFonts w:hint="cs"/>
+          <w:rtl/>
+        </w:rPr>
+        <w:t>הקונסולה</w:t>
+      </w:r>
+      <w:proofErr w:type="spellEnd"/>
+      <w:r>
+        <w:rPr>
+          <w:rFonts w:hint="cs"/>
+          <w:rtl/>
+        </w:rPr>
+        <w:t xml:space="preserve"> שמטרתו לעשות פעולה </w:t>
+      </w:r>
+      <w:proofErr w:type="spellStart"/>
+      <w:r>
+        <w:rPr>
+          <w:rFonts w:hint="cs"/>
+          <w:rtl/>
+        </w:rPr>
+        <w:t>מסויימת</w:t>
+      </w:r>
+      <w:proofErr w:type="spellEnd"/>
+      <w:r>
+        <w:rPr>
+          <w:rFonts w:hint="cs"/>
+          <w:rtl/>
+        </w:rPr>
+        <w:t xml:space="preserve"> על אובייקט המחסן. המתודה המרכזית הינה </w:t>
+      </w:r>
+      <w:proofErr w:type="spellStart"/>
+      <w:r>
+        <w:t>OpenP</w:t>
+      </w:r>
+      <w:r>
+        <w:t>age</w:t>
+      </w:r>
+      <w:proofErr w:type="spellEnd"/>
+      <w:r>
+        <w:rPr>
+          <w:rFonts w:hint="cs"/>
+          <w:rtl/>
+        </w:rPr>
+        <w:t xml:space="preserve">. </w:t>
+      </w:r>
+      <w:r>
+        <w:rPr>
+          <w:rtl/>
+        </w:rPr>
+        <w:br/>
+      </w:r>
+      <w:r>
+        <w:rPr>
+          <w:rFonts w:hint="cs"/>
+          <w:rtl/>
+        </w:rPr>
+        <w:t>ממחלקה זו יורשים כל שאר הדפים באפליקציה.</w:t>
+      </w:r>
+    </w:p>
+    <w:p>
+      <w:pPr>
+        <w:rPr>
+          <w:rFonts w:hint="cs"/>
+          <w:rtl/>
+        </w:rPr>
+      </w:pPr>
+      <w:proofErr w:type="spellStart"/>
+      <w:r>
+        <w:t>GarageManagmentMainPage</w:t>
+      </w:r>
+      <w:proofErr w:type="spellEnd"/>
+      <w:r>
+        <w:rPr>
+          <w:rFonts w:hint="cs"/>
+          <w:rtl/>
+        </w:rPr>
+        <w:t xml:space="preserve"> </w:t>
+      </w:r>
+      <w:r>
+        <w:rPr>
+          <w:rtl/>
+        </w:rPr>
+        <w:t>–</w:t>
+      </w:r>
+      <w:r>
+        <w:rPr>
+          <w:rFonts w:hint="cs"/>
+          <w:rtl/>
+        </w:rPr>
+        <w:t xml:space="preserve"> הדף הראשי אליו נכנס </w:t>
+      </w:r>
+      <w:proofErr w:type="spellStart"/>
+      <w:r>
+        <w:rPr>
+          <w:rFonts w:hint="cs"/>
+          <w:rtl/>
+        </w:rPr>
+        <w:t>היוזר</w:t>
+      </w:r>
+      <w:proofErr w:type="spellEnd"/>
+      <w:r>
+        <w:rPr>
+          <w:rFonts w:hint="cs"/>
+          <w:rtl/>
+        </w:rPr>
+        <w:t xml:space="preserve"> בכניסה לאפליקציה. </w:t>
+      </w:r>
+      <w:r>
+        <w:rPr>
+          <w:rtl/>
+        </w:rPr>
+        <w:br/>
+      </w:r>
+      <w:r>
+        <w:rPr>
+          <w:rFonts w:hint="cs"/>
+          <w:rtl/>
+        </w:rPr>
+        <w:t xml:space="preserve">דף זה מנהל את הפעולות </w:t>
+      </w:r>
+      <w:proofErr w:type="spellStart"/>
+      <w:r>
+        <w:rPr>
+          <w:rFonts w:hint="cs"/>
+          <w:rtl/>
+        </w:rPr>
+        <w:t>שהיוזר</w:t>
+      </w:r>
+      <w:proofErr w:type="spellEnd"/>
+      <w:r>
+        <w:rPr>
+          <w:rFonts w:hint="cs"/>
+          <w:rtl/>
+        </w:rPr>
+        <w:t xml:space="preserve"> יכול לעשות. </w:t>
+      </w:r>
+    </w:p>
+    <w:p>
+      <w:pPr>
+        <w:rPr>
+          <w:rtl/>
+        </w:rPr>
+      </w:pPr>
+      <w:r>
+        <w:t xml:space="preserve"> </w:t>
+      </w:r>
+      <w:bookmarkStart w:id="0" w:name="OLE_LINK1"/>
+      <w:bookmarkStart w:id="1" w:name="OLE_LINK2"/>
+      <w:proofErr w:type="spellStart"/>
+      <w:r>
+        <w:t>AddVehiclePage</w:t>
+      </w:r>
       <w:bookmarkEnd w:id="0"/>
-      <w:r>
-        <w:rPr>
-          <w:rFonts w:hint="cs"/>
-          <w:rtl/>
-        </w:rPr>
-        <w:lastRenderedPageBreak/>
+      <w:bookmarkEnd w:id="1"/>
+      <w:proofErr w:type="spellEnd"/>
+      <w:r>
+        <w:rPr>
+          <w:rFonts w:hint="cs"/>
+          <w:rtl/>
+        </w:rPr>
+        <w:t>- דף לניהול הוספת כלי רכב למוסך.</w:t>
+      </w:r>
+    </w:p>
+    <w:p>
+      <w:pPr>
+        <w:rPr>
+          <w:rFonts w:hint="cs"/>
+          <w:rtl/>
+        </w:rPr>
+      </w:pPr>
+      <w:proofErr w:type="spellStart"/>
+      <w:r>
+        <w:t>VehicleAlreadyExistsPage</w:t>
+      </w:r>
+      <w:proofErr w:type="spellEnd"/>
+      <w:r>
+        <w:rPr>
+          <w:rFonts w:hint="cs"/>
+          <w:rtl/>
+        </w:rPr>
+        <w:t xml:space="preserve"> </w:t>
+      </w:r>
+      <w:r>
+        <w:rPr>
+          <w:rtl/>
+        </w:rPr>
+        <w:t>–</w:t>
+      </w:r>
+      <w:r>
+        <w:rPr>
+          <w:rFonts w:hint="cs"/>
+          <w:rtl/>
+        </w:rPr>
+        <w:t xml:space="preserve"> דף לניהול מקרה בו מנסים להוסיף רכב קיים.</w:t>
+      </w:r>
+    </w:p>
+    <w:p>
+      <w:pPr>
+        <w:rPr>
+          <w:rtl/>
+        </w:rPr>
+      </w:pPr>
+      <w:proofErr w:type="spellStart"/>
+      <w:r>
+        <w:t>MessagePage</w:t>
+      </w:r>
+      <w:proofErr w:type="spellEnd"/>
+      <w:r>
+        <w:rPr>
+          <w:rFonts w:hint="cs"/>
+          <w:rtl/>
+        </w:rPr>
+        <w:t xml:space="preserve"> </w:t>
+      </w:r>
+      <w:r>
+        <w:rPr>
+          <w:rtl/>
+        </w:rPr>
+        <w:t>–</w:t>
+      </w:r>
+      <w:r>
+        <w:rPr>
+          <w:rFonts w:hint="cs"/>
+          <w:rtl/>
+        </w:rPr>
+        <w:t xml:space="preserve"> דף להודעות כלליות.</w:t>
+      </w:r>
+    </w:p>
+    <w:p>
+      <w:pPr>
+        <w:rPr>
+          <w:rtl/>
+        </w:rPr>
+      </w:pPr>
+      <w:proofErr w:type="spellStart"/>
+      <w:r>
+        <w:t>DisplayGarageEntriesPage</w:t>
+      </w:r>
+      <w:proofErr w:type="spellEnd"/>
+      <w:r>
+        <w:rPr>
+          <w:rFonts w:hint="cs"/>
+          <w:rtl/>
+        </w:rPr>
+        <w:t xml:space="preserve"> </w:t>
+      </w:r>
+      <w:r>
+        <w:rPr>
+          <w:rtl/>
+        </w:rPr>
+        <w:t>–</w:t>
+      </w:r>
+      <w:r>
+        <w:rPr>
+          <w:rFonts w:hint="cs"/>
+          <w:rtl/>
+        </w:rPr>
+        <w:t xml:space="preserve"> דף להצגת רכבים אשר קיימים במוסך עם אפשרויות סינון לפי מצב הרכב.</w:t>
+      </w:r>
+    </w:p>
+    <w:p>
+      <w:pPr>
+        <w:rPr>
+          <w:rtl/>
+        </w:rPr>
+      </w:pPr>
+      <w:proofErr w:type="spellStart"/>
+      <w:r>
+        <w:t>ChangeStatePage</w:t>
+      </w:r>
+      <w:proofErr w:type="spellEnd"/>
+      <w:r>
+        <w:rPr>
+          <w:rFonts w:hint="cs"/>
+          <w:rtl/>
+        </w:rPr>
+        <w:t xml:space="preserve"> </w:t>
+      </w:r>
+      <w:r>
+        <w:rPr>
+          <w:rtl/>
+        </w:rPr>
+        <w:t>–</w:t>
+      </w:r>
+      <w:r>
+        <w:rPr>
+          <w:rFonts w:hint="cs"/>
+          <w:rtl/>
+        </w:rPr>
+        <w:t xml:space="preserve"> דף לשינוי מצב רכב.</w:t>
+      </w:r>
+    </w:p>
+    <w:p>
+      <w:pPr>
+        <w:rPr>
+          <w:rFonts w:hint="cs"/>
+          <w:rtl/>
+        </w:rPr>
+      </w:pPr>
+      <w:proofErr w:type="spellStart"/>
+      <w:r>
+        <w:t>FillVehicleWheelsPage</w:t>
+      </w:r>
+      <w:proofErr w:type="spellEnd"/>
+      <w:r>
+        <w:rPr>
+          <w:rFonts w:hint="cs"/>
+          <w:rtl/>
+        </w:rPr>
+        <w:t xml:space="preserve"> </w:t>
+      </w:r>
+      <w:r>
+        <w:rPr>
+          <w:rtl/>
+        </w:rPr>
+        <w:t>–</w:t>
+      </w:r>
+      <w:r>
+        <w:rPr>
+          <w:rFonts w:hint="cs"/>
+          <w:rtl/>
+        </w:rPr>
+        <w:t xml:space="preserve"> דף למילוי אויר בגלגלים.</w:t>
+      </w:r>
+    </w:p>
+    <w:p>
+      <w:pPr>
+        <w:rPr>
+          <w:rtl/>
+        </w:rPr>
+      </w:pPr>
+      <w:proofErr w:type="spellStart"/>
+      <w:proofErr w:type="gramStart"/>
+      <w:r>
+        <w:t>FillFuelPage</w:t>
+      </w:r>
+      <w:proofErr w:type="spellEnd"/>
+      <w:r>
+        <w:t xml:space="preserve"> </w:t>
+      </w:r>
+      <w:r>
+        <w:rPr>
+          <w:rFonts w:hint="cs"/>
+          <w:rtl/>
+        </w:rPr>
+        <w:t xml:space="preserve"> -</w:t>
+      </w:r>
+      <w:proofErr w:type="gramEnd"/>
+      <w:r>
+        <w:rPr>
+          <w:rFonts w:hint="cs"/>
+          <w:rtl/>
+        </w:rPr>
+        <w:t xml:space="preserve"> דף למילוי דלק.</w:t>
+      </w:r>
+    </w:p>
+    <w:p>
+      <w:pPr>
+        <w:rPr>
+          <w:rFonts w:hint="cs"/>
+          <w:rtl/>
+        </w:rPr>
+      </w:pPr>
+      <w:proofErr w:type="spellStart"/>
+      <w:r>
+        <w:t>ChargeBatteryPage</w:t>
+      </w:r>
+      <w:proofErr w:type="spellEnd"/>
+      <w:r>
+        <w:rPr>
+          <w:rFonts w:hint="cs"/>
+          <w:rtl/>
+        </w:rPr>
+        <w:t xml:space="preserve"> </w:t>
+      </w:r>
+      <w:r>
+        <w:rPr>
+          <w:rtl/>
+        </w:rPr>
+        <w:t>–</w:t>
+      </w:r>
+      <w:r>
+        <w:rPr>
+          <w:rFonts w:hint="cs"/>
+          <w:rtl/>
+        </w:rPr>
+        <w:t xml:space="preserve"> דף למילוי </w:t>
+      </w:r>
+      <w:proofErr w:type="spellStart"/>
+      <w:r>
+        <w:rPr>
+          <w:rFonts w:hint="cs"/>
+          <w:rtl/>
+        </w:rPr>
+        <w:t>בטריה</w:t>
+      </w:r>
+      <w:proofErr w:type="spellEnd"/>
+      <w:r>
+        <w:rPr>
+          <w:rFonts w:hint="cs"/>
+          <w:rtl/>
+        </w:rPr>
+        <w:t xml:space="preserve"> של כלי רכב חשמלי</w:t>
+      </w:r>
+      <w:r>
+        <w:rPr>
+          <w:rtl/>
+        </w:rPr>
+        <w:br/>
+      </w:r>
+      <w:r>
+        <w:rPr>
+          <w:rtl/>
+        </w:rPr>
+        <w:br/>
+      </w:r>
+      <w:proofErr w:type="spellStart"/>
+      <w:r>
+        <w:t>DisplayVehicleFullInfoPage</w:t>
+      </w:r>
+      <w:proofErr w:type="spellEnd"/>
+      <w:r>
+        <w:rPr>
+          <w:rFonts w:hint="cs"/>
+          <w:rtl/>
+        </w:rPr>
+        <w:t xml:space="preserve"> </w:t>
+      </w:r>
+      <w:r>
+        <w:rPr>
+          <w:rtl/>
+        </w:rPr>
+        <w:t>–</w:t>
+      </w:r>
+      <w:r>
+        <w:rPr>
+          <w:rFonts w:hint="cs"/>
+          <w:rtl/>
+        </w:rPr>
+        <w:t xml:space="preserve"> דף להצגת כל המידע על כלי הרכב.</w:t>
+      </w:r>
+      <w:r>
+        <w:rPr>
+          <w:rtl/>
+        </w:rPr>
+        <w:br/>
+      </w:r>
+      <w:r>
+        <w:rPr>
+          <w:rtl/>
+        </w:rPr>
+        <w:br/>
+      </w:r>
+      <w:bookmarkStart w:id="2" w:name="_GoBack"/>
+      <w:bookmarkEnd w:id="2"/>
+      <w:r>
+        <w:rPr>
+          <w:rtl/>
+        </w:rPr>
+        <w:br/>
+      </w:r>
+    </w:p>
+    <w:p>
+      <w:pPr>
+        <w:rPr>
+          <w:rtl/>
+        </w:rPr>
+      </w:pPr>
+      <w:r>
+        <w:rPr>
+          <w:rtl/>
+        </w:rPr>
+        <w:br/>
+      </w:r>
+      <w:r>
+        <w:rPr>
+          <w:rtl/>
+        </w:rPr>
+        <w:br/>
+      </w:r>
+    </w:p>
+    <w:p>
+      <w:pPr>
+        <w:rPr>
+          <w:rtl/>
+        </w:rPr>
+      </w:pPr>
+    </w:p>
+    <w:p>
+      <w:pPr>
+        <w:rPr>
+          <w:rtl/>
+        </w:rPr>
+      </w:pPr>
+    </w:p>
+    <w:p>
+      <w:pPr>
+        <w:rPr>
+          <w:rtl/>
+        </w:rPr>
+      </w:pPr>
+    </w:p>
+    <w:p>
+      <w:pPr>
+        <w:rPr>
+          <w:rtl/>
+        </w:rPr>
+      </w:pPr>
+      <w:r>
+        <w:rPr>
+          <w:rFonts w:hint="cs"/>
+          <w:rtl/>
+        </w:rPr>
         <w:t xml:space="preserve">תרשים שימוש - </w:t>
       </w:r>
       <w:r>
@@ -1453,19 +2168,20 @@
     <w:lsdException w:name="List Table 6 Colorful Accent 6" w:uiPriority="51"/>
     <w:lsdException w:name="List Table 7 Colorful Accent 6" w:uiPriority="52"/>
   </w:latentStyles>
-  <w:style w:type="paragraph" w:default="1" w:styleId="Normal">
+  <w:style w:type="paragraph" w:default="1" w:styleId="a">
     <w:name w:val="Normal"/>
     <w:qFormat/>
     <w:pPr>
       <w:bidi/>
     </w:pPr>
   </w:style>
-  <w:style w:type="character" w:default="1" w:styleId="DefaultParagraphFont">
+  <w:style w:type="character" w:default="1" w:styleId="a0">
     <w:name w:val="Default Paragraph Font"/>
     <w:uiPriority w:val="1"/>
+    <w:semiHidden/>
     <w:unhideWhenUsed/>
   </w:style>
-  <w:style w:type="table" w:default="1" w:styleId="TableNormal">
+  <w:style w:type="table" w:default="1" w:styleId="a1">
     <w:name w:val="Normal Table"/>
     <w:uiPriority w:val="99"/>
     <w:semiHidden/>
@@ -1480,7 +2196,7 @@
       </w:tblCellMar>
     </w:tblPr>
   </w:style>
-  <w:style w:type="numbering" w:default="1" w:styleId="NoList">
+  <w:style w:type="numbering" w:default="1" w:styleId="a2">
     <w:name w:val="No List"/>
     <w:uiPriority w:val="99"/>
     <w:semiHidden/>
@@ -1488,7 +2204,7 @@
   </w:style>
   <w:style w:type="paragraph" w:styleId="NormalWeb">
     <w:name w:val="Normal (Web)"/>
-    <w:basedOn w:val="Normal"/>
+    <w:basedOn w:val="a"/>
     <w:uiPriority w:val="99"/>
     <w:semiHidden/>
     <w:unhideWhenUsed/>

</xml_diff>

<commit_message>
update the doc and fix v_ issue in garage.
</commit_message>
<xml_diff>
--- a/Ex00/HW0.docx
+++ b/Ex00/HW0.docx
@@ -26,52 +26,20 @@
           <w:rFonts w:hint="cs"/>
           <w:rtl/>
         </w:rPr>
-        <w:t xml:space="preserve">- שחר </w:t>
-      </w:r>
-      <w:proofErr w:type="spellStart"/>
-      <w:r>
-        <w:rPr>
-          <w:rFonts w:hint="cs"/>
-          <w:rtl/>
-        </w:rPr>
-        <w:t>לנגבהיים</w:t>
-      </w:r>
-      <w:proofErr w:type="spellEnd"/>
-      <w:r>
-        <w:rPr>
-          <w:rFonts w:hint="cs"/>
-          <w:rtl/>
-        </w:rPr>
-        <w:t xml:space="preserve"> 066679580</w:t>
-      </w:r>
-      <w:r>
-        <w:rPr>
-          <w:rtl/>
-        </w:rPr>
-        <w:br/>
-      </w:r>
-      <w:r>
-        <w:rPr>
-          <w:rFonts w:hint="cs"/>
-          <w:rtl/>
-        </w:rPr>
-        <w:t xml:space="preserve">- קרן אור </w:t>
-      </w:r>
-      <w:proofErr w:type="spellStart"/>
-      <w:r>
-        <w:rPr>
-          <w:rFonts w:hint="cs"/>
-          <w:rtl/>
-        </w:rPr>
-        <w:t>ברקרס</w:t>
-      </w:r>
-      <w:proofErr w:type="spellEnd"/>
-      <w:r>
-        <w:rPr>
-          <w:rFonts w:hint="cs"/>
-          <w:rtl/>
-        </w:rPr>
-        <w:t xml:space="preserve"> 043464072</w:t>
+        <w:t>- שחר לנגבהיים 066679580</w:t>
+      </w:r>
+      <w:r>
+        <w:rPr>
+          <w:rtl/>
+        </w:rPr>
+        <w:br/>
+      </w:r>
+      <w:r>
+        <w:rPr>
+          <w:rFonts w:hint="cs"/>
+          <w:rtl/>
+        </w:rPr>
+        <w:t>- קרן אור ברקרס 043464072</w:t>
       </w:r>
       <w:r>
         <w:rPr>
@@ -765,51 +733,26 @@
           <w:rFonts w:hint="cs"/>
           <w:rtl/>
         </w:rPr>
-        <w:t xml:space="preserve">המחלקה שמייצגת את המוסך. שומרת בתוכה את כלי הרכב שבמוסך ועונה על שאילתות </w:t>
-      </w:r>
-      <w:proofErr w:type="spellStart"/>
-      <w:r>
-        <w:rPr>
-          <w:rFonts w:hint="cs"/>
-          <w:rtl/>
-        </w:rPr>
-        <w:t>הקונסולה</w:t>
-      </w:r>
-      <w:proofErr w:type="spellEnd"/>
-      <w:r>
-        <w:rPr>
-          <w:rFonts w:hint="cs"/>
-          <w:rtl/>
-        </w:rPr>
-        <w:t xml:space="preserve">. </w:t>
-      </w:r>
-      <w:r>
-        <w:rPr>
-          <w:rtl/>
-        </w:rPr>
-        <w:br/>
-      </w:r>
-      <w:r>
-        <w:rPr>
-          <w:rtl/>
-        </w:rPr>
-        <w:br/>
-      </w:r>
-      <w:proofErr w:type="spellStart"/>
-      <w:r>
-        <w:rPr>
-          <w:rFonts w:hint="cs"/>
-          <w:rtl/>
-        </w:rPr>
-        <w:t>אנומרטורים</w:t>
-      </w:r>
-      <w:proofErr w:type="spellEnd"/>
-      <w:r>
-        <w:rPr>
-          <w:rFonts w:hint="cs"/>
-          <w:rtl/>
-        </w:rPr>
-        <w:t>:</w:t>
+        <w:t xml:space="preserve">המחלקה שמייצגת את המוסך. שומרת בתוכה את כלי הרכב שבמוסך ועונה על שאילתות הקונסולה. </w:t>
+      </w:r>
+      <w:r>
+        <w:rPr>
+          <w:rtl/>
+        </w:rPr>
+        <w:br/>
+      </w:r>
+      <w:r>
+        <w:rPr>
+          <w:rtl/>
+        </w:rPr>
+        <w:br/>
+      </w:r>
+      <w:r>
+        <w:rPr>
+          <w:rFonts w:hint="cs"/>
+          <w:rtl/>
+        </w:rPr>
+        <w:t>אנומרטורים:</w:t>
       </w:r>
       <w:r>
         <w:rPr>
@@ -873,23 +816,7 @@
           <w:rFonts w:hint="cs"/>
           <w:rtl/>
         </w:rPr>
-        <w:t xml:space="preserve"> סוג הדלק בו מנוע דלק </w:t>
-      </w:r>
-      <w:proofErr w:type="spellStart"/>
-      <w:r>
-        <w:rPr>
-          <w:rFonts w:hint="cs"/>
-          <w:rtl/>
-        </w:rPr>
-        <w:t>מסויים</w:t>
-      </w:r>
-      <w:proofErr w:type="spellEnd"/>
-      <w:r>
-        <w:rPr>
-          <w:rFonts w:hint="cs"/>
-          <w:rtl/>
-        </w:rPr>
-        <w:t xml:space="preserve"> משתמש.</w:t>
+        <w:t xml:space="preserve"> סוג הדלק בו מנוע דלק מסויים משתמש.</w:t>
       </w:r>
       <w:r>
         <w:rPr>
@@ -1123,39 +1050,7 @@
           <w:rFonts w:hint="cs"/>
           <w:rtl/>
         </w:rPr>
-        <w:t xml:space="preserve"> מחלקה אבסטרקטית שמייצגת דף/מסך באפליקציית </w:t>
-      </w:r>
-      <w:proofErr w:type="spellStart"/>
-      <w:r>
-        <w:rPr>
-          <w:rFonts w:hint="cs"/>
-          <w:rtl/>
-        </w:rPr>
-        <w:t>הקונסולה</w:t>
-      </w:r>
-      <w:proofErr w:type="spellEnd"/>
-      <w:r>
-        <w:rPr>
-          <w:rFonts w:hint="cs"/>
-          <w:rtl/>
-        </w:rPr>
-        <w:t xml:space="preserve"> שמטרתו לעשות פעולה </w:t>
-      </w:r>
-      <w:proofErr w:type="spellStart"/>
-      <w:r>
-        <w:rPr>
-          <w:rFonts w:hint="cs"/>
-          <w:rtl/>
-        </w:rPr>
-        <w:t>מסויימת</w:t>
-      </w:r>
-      <w:proofErr w:type="spellEnd"/>
-      <w:r>
-        <w:rPr>
-          <w:rFonts w:hint="cs"/>
-          <w:rtl/>
-        </w:rPr>
-        <w:t xml:space="preserve"> על אובייקט המחסן. המתודה המרכזית הינה </w:t>
+        <w:t xml:space="preserve"> מחלקה אבסטרקטית שמייצגת דף/מסך באפליקציית הקונסולה שמטרתו לעשות פעולה מסויימת על אובייקט המחסן. המתודה המרכזית הינה </w:t>
       </w:r>
       <w:proofErr w:type="spellStart"/>
       <w:r>
@@ -1189,7 +1084,6 @@
     <w:p>
       <w:pPr>
         <w:rPr>
-          <w:rFonts w:hint="cs"/>
           <w:rtl/>
         </w:rPr>
       </w:pPr>
@@ -1216,52 +1110,20 @@
           <w:rFonts w:hint="cs"/>
           <w:rtl/>
         </w:rPr>
-        <w:t xml:space="preserve"> הדף הראשי אליו נכנס </w:t>
-      </w:r>
-      <w:proofErr w:type="spellStart"/>
-      <w:r>
-        <w:rPr>
-          <w:rFonts w:hint="cs"/>
-          <w:rtl/>
-        </w:rPr>
-        <w:t>היוזר</w:t>
-      </w:r>
-      <w:proofErr w:type="spellEnd"/>
-      <w:r>
-        <w:rPr>
-          <w:rFonts w:hint="cs"/>
-          <w:rtl/>
-        </w:rPr>
-        <w:t xml:space="preserve"> בכניסה לאפליקציה. </w:t>
-      </w:r>
-      <w:r>
-        <w:rPr>
-          <w:rtl/>
-        </w:rPr>
-        <w:br/>
-      </w:r>
-      <w:r>
-        <w:rPr>
-          <w:rFonts w:hint="cs"/>
-          <w:rtl/>
-        </w:rPr>
-        <w:t xml:space="preserve">דף זה מנהל את הפעולות </w:t>
-      </w:r>
-      <w:proofErr w:type="spellStart"/>
-      <w:r>
-        <w:rPr>
-          <w:rFonts w:hint="cs"/>
-          <w:rtl/>
-        </w:rPr>
-        <w:t>שהיוזר</w:t>
-      </w:r>
-      <w:proofErr w:type="spellEnd"/>
-      <w:r>
-        <w:rPr>
-          <w:rFonts w:hint="cs"/>
-          <w:rtl/>
-        </w:rPr>
-        <w:t xml:space="preserve"> יכול לעשות. </w:t>
+        <w:t xml:space="preserve"> הדף הראשי אליו נכנס היוזר בכניסה לאפליקציה. </w:t>
+      </w:r>
+      <w:r>
+        <w:rPr>
+          <w:rtl/>
+        </w:rPr>
+        <w:br/>
+      </w:r>
+      <w:r>
+        <w:rPr>
+          <w:rFonts w:hint="cs"/>
+          <w:rtl/>
+        </w:rPr>
+        <w:t xml:space="preserve">דף זה מנהל את הפעולות שהיוזר יכול לעשות. </w:t>
       </w:r>
     </w:p>
     <w:p>
@@ -1293,7 +1155,6 @@
     <w:p>
       <w:pPr>
         <w:rPr>
-          <w:rFonts w:hint="cs"/>
           <w:rtl/>
         </w:rPr>
       </w:pPr>
@@ -1422,7 +1283,6 @@
     <w:p>
       <w:pPr>
         <w:rPr>
-          <w:rFonts w:hint="cs"/>
           <w:rtl/>
         </w:rPr>
       </w:pPr>
@@ -1486,7 +1346,6 @@
     <w:p>
       <w:pPr>
         <w:rPr>
-          <w:rFonts w:hint="cs"/>
           <w:rtl/>
         </w:rPr>
       </w:pPr>
@@ -1513,23 +1372,7 @@
           <w:rFonts w:hint="cs"/>
           <w:rtl/>
         </w:rPr>
-        <w:t xml:space="preserve"> דף למילוי </w:t>
-      </w:r>
-      <w:proofErr w:type="spellStart"/>
-      <w:r>
-        <w:rPr>
-          <w:rFonts w:hint="cs"/>
-          <w:rtl/>
-        </w:rPr>
-        <w:t>בטריה</w:t>
-      </w:r>
-      <w:proofErr w:type="spellEnd"/>
-      <w:r>
-        <w:rPr>
-          <w:rFonts w:hint="cs"/>
-          <w:rtl/>
-        </w:rPr>
-        <w:t xml:space="preserve"> של כלי רכב חשמלי</w:t>
+        <w:t xml:space="preserve"> דף למילוי בטריה של כלי רכב חשמלי</w:t>
       </w:r>
       <w:r>
         <w:rPr>
@@ -1580,8 +1423,6 @@
         </w:rPr>
         <w:br/>
       </w:r>
-      <w:bookmarkStart w:id="2" w:name="_GoBack"/>
-      <w:bookmarkEnd w:id="2"/>
       <w:r>
         <w:rPr>
           <w:rtl/>
@@ -1758,6 +1599,172 @@
           <w:rtl/>
         </w:rPr>
         <w:br/>
+      </w:r>
+      <w:r>
+        <w:rPr>
+          <w:rFonts w:hint="cs"/>
+          <w:rtl/>
+        </w:rPr>
+        <w:t xml:space="preserve">התרשים נמצא במצב קריא יותר בקובץ </w:t>
+      </w:r>
+      <w:proofErr w:type="spellStart"/>
+      <w:r>
+        <w:t>CalssChart</w:t>
+      </w:r>
+      <w:proofErr w:type="spellEnd"/>
+      <w:r>
+        <w:rPr>
+          <w:rFonts w:hint="cs"/>
+          <w:rtl/>
+        </w:rPr>
+        <w:t xml:space="preserve"> המצורף.</w:t>
+      </w:r>
+      <w:r>
+        <w:rPr>
+          <w:rtl/>
+        </w:rPr>
+        <w:br/>
+      </w:r>
+    </w:p>
+    <w:p>
+      <w:pPr>
+        <w:bidi w:val="0"/>
+        <w:rPr>
+          <w:rtl/>
+        </w:rPr>
+      </w:pPr>
+      <w:r>
+        <w:rPr>
+          <w:rtl/>
+        </w:rPr>
+        <w:br w:type="page"/>
+      </w:r>
+    </w:p>
+    <w:p>
+      <w:pPr>
+        <w:rPr>
+          <w:rtl/>
+        </w:rPr>
+      </w:pPr>
+      <w:r>
+        <w:rPr>
+          <w:rFonts w:hint="cs"/>
+          <w:rtl/>
+        </w:rPr>
+        <w:lastRenderedPageBreak/>
+        <w:t>קונסולה:</w:t>
+      </w:r>
+      <w:bookmarkStart w:id="2" w:name="_GoBack"/>
+      <w:r>
+        <w:rPr>
+          <w:rFonts w:cs="Arial"/>
+          <w:rtl/>
+        </w:rPr>
+        <w:drawing>
+          <wp:inline distT="0" distB="0" distL="0" distR="0" wp14:anchorId="0471B326" wp14:editId="468740A8">
+            <wp:extent cx="5465729" cy="8558247"/>
+            <wp:effectExtent l="0" t="0" r="1905" b="0"/>
+            <wp:docPr id="1" name="Picture 1"/>
+            <wp:cNvGraphicFramePr>
+              <a:graphicFrameLocks xmlns:a="http://schemas.openxmlformats.org/drawingml/2006/main" noChangeAspect="1"/>
+            </wp:cNvGraphicFramePr>
+            <a:graphic xmlns:a="http://schemas.openxmlformats.org/drawingml/2006/main">
+              <a:graphicData uri="http://schemas.openxmlformats.org/drawingml/2006/picture">
+                <pic:pic xmlns:pic="http://schemas.openxmlformats.org/drawingml/2006/picture">
+                  <pic:nvPicPr>
+                    <pic:cNvPr id="1" name=""/>
+                    <pic:cNvPicPr/>
+                  </pic:nvPicPr>
+                  <pic:blipFill rotWithShape="1">
+                    <a:blip r:embed="rId4"/>
+                    <a:srcRect r="21092"/>
+                    <a:stretch/>
+                  </pic:blipFill>
+                  <pic:spPr bwMode="auto">
+                    <a:xfrm>
+                      <a:off x="0" y="0"/>
+                      <a:ext cx="5527910" cy="8655610"/>
+                    </a:xfrm>
+                    <a:prstGeom prst="rect">
+                      <a:avLst/>
+                    </a:prstGeom>
+                    <a:ln>
+                      <a:noFill/>
+                    </a:ln>
+                    <a:extLst>
+                      <a:ext uri="{53640926-AAD7-44D8-BBD7-CCE9431645EC}">
+                        <a14:shadowObscured xmlns:a14="http://schemas.microsoft.com/office/drawing/2010/main"/>
+                      </a:ext>
+                    </a:extLst>
+                  </pic:spPr>
+                </pic:pic>
+              </a:graphicData>
+            </a:graphic>
+          </wp:inline>
+        </w:drawing>
+      </w:r>
+      <w:r>
+        <w:rPr>
+          <w:rtl/>
+        </w:rPr>
+        <w:br/>
+      </w:r>
+      <w:bookmarkEnd w:id="2"/>
+      <w:r>
+        <w:rPr>
+          <w:rFonts w:hint="cs"/>
+          <w:rtl/>
+        </w:rPr>
+        <w:lastRenderedPageBreak/>
+        <w:t>מוסך:</w:t>
+      </w:r>
+      <w:r>
+        <w:rPr>
+          <w:rtl/>
+        </w:rPr>
+        <w:br/>
+      </w:r>
+      <w:r>
+        <w:rPr>
+          <w:rFonts w:cs="Arial"/>
+          <w:rtl/>
+        </w:rPr>
+        <w:lastRenderedPageBreak/>
+        <w:drawing>
+          <wp:inline distT="0" distB="0" distL="0" distR="0" wp14:anchorId="080DDB9E" wp14:editId="7EAFDC24">
+            <wp:extent cx="4059555" cy="8863330"/>
+            <wp:effectExtent l="0" t="0" r="0" b="0"/>
+            <wp:docPr id="2" name="Picture 2"/>
+            <wp:cNvGraphicFramePr>
+              <a:graphicFrameLocks xmlns:a="http://schemas.openxmlformats.org/drawingml/2006/main" noChangeAspect="1"/>
+            </wp:cNvGraphicFramePr>
+            <a:graphic xmlns:a="http://schemas.openxmlformats.org/drawingml/2006/main">
+              <a:graphicData uri="http://schemas.openxmlformats.org/drawingml/2006/picture">
+                <pic:pic xmlns:pic="http://schemas.openxmlformats.org/drawingml/2006/picture">
+                  <pic:nvPicPr>
+                    <pic:cNvPr id="1" name=""/>
+                    <pic:cNvPicPr/>
+                  </pic:nvPicPr>
+                  <pic:blipFill>
+                    <a:blip r:embed="rId5"/>
+                    <a:stretch>
+                      <a:fillRect/>
+                    </a:stretch>
+                  </pic:blipFill>
+                  <pic:spPr>
+                    <a:xfrm>
+                      <a:off x="0" y="0"/>
+                      <a:ext cx="4059555" cy="8863330"/>
+                    </a:xfrm>
+                    <a:prstGeom prst="rect">
+                      <a:avLst/>
+                    </a:prstGeom>
+                  </pic:spPr>
+                </pic:pic>
+              </a:graphicData>
+            </a:graphic>
+          </wp:inline>
+        </w:drawing>
       </w:r>
       <w:r>
         <w:rPr>
@@ -2168,20 +2175,20 @@
     <w:lsdException w:name="List Table 6 Colorful Accent 6" w:uiPriority="51"/>
     <w:lsdException w:name="List Table 7 Colorful Accent 6" w:uiPriority="52"/>
   </w:latentStyles>
-  <w:style w:type="paragraph" w:default="1" w:styleId="a">
+  <w:style w:type="paragraph" w:default="1" w:styleId="Normal">
     <w:name w:val="Normal"/>
     <w:qFormat/>
     <w:pPr>
       <w:bidi/>
     </w:pPr>
   </w:style>
-  <w:style w:type="character" w:default="1" w:styleId="a0">
+  <w:style w:type="character" w:default="1" w:styleId="DefaultParagraphFont">
     <w:name w:val="Default Paragraph Font"/>
     <w:uiPriority w:val="1"/>
     <w:semiHidden/>
     <w:unhideWhenUsed/>
   </w:style>
-  <w:style w:type="table" w:default="1" w:styleId="a1">
+  <w:style w:type="table" w:default="1" w:styleId="TableNormal">
     <w:name w:val="Normal Table"/>
     <w:uiPriority w:val="99"/>
     <w:semiHidden/>
@@ -2196,7 +2203,7 @@
       </w:tblCellMar>
     </w:tblPr>
   </w:style>
-  <w:style w:type="numbering" w:default="1" w:styleId="a2">
+  <w:style w:type="numbering" w:default="1" w:styleId="NoList">
     <w:name w:val="No List"/>
     <w:uiPriority w:val="99"/>
     <w:semiHidden/>
@@ -2204,7 +2211,7 @@
   </w:style>
   <w:style w:type="paragraph" w:styleId="NormalWeb">
     <w:name w:val="Normal (Web)"/>
-    <w:basedOn w:val="a"/>
+    <w:basedOn w:val="Normal"/>
     <w:uiPriority w:val="99"/>
     <w:semiHidden/>
     <w:unhideWhenUsed/>

</xml_diff>